<commit_message>
Update Team Project - Contribution Statement.docx
</commit_message>
<xml_diff>
--- a/Team Project - Contribution Statement.docx
+++ b/Team Project - Contribution Statement.docx
@@ -265,7 +265,23 @@
           <w:szCs w:val="28"/>
           <w:lang w:val="en-GB"/>
         </w:rPr>
-        <w:t xml:space="preserve"> script to set the player movement and boundary.</w:t>
+        <w:t xml:space="preserve"> script to set the player movement and boundary</w:t>
+      </w:r>
+      <w:r>
+        <w:rPr>
+          <w:sz w:val="28"/>
+          <w:szCs w:val="28"/>
+          <w:lang w:val="en-GB"/>
+        </w:rPr>
+        <w:t xml:space="preserve"> (later expanded and edited by my teammate)</w:t>
+      </w:r>
+      <w:r>
+        <w:rPr>
+          <w:sz w:val="28"/>
+          <w:szCs w:val="28"/>
+          <w:lang w:val="en-GB"/>
+        </w:rPr>
+        <w:t>.</w:t>
       </w:r>
     </w:p>
     <w:p>
@@ -361,7 +377,31 @@
           <w:szCs w:val="28"/>
           <w:lang w:val="en-GB"/>
         </w:rPr>
-        <w:t>rate of enemies spawning in the scene.</w:t>
+        <w:t>rate of enemies spawning in the scene</w:t>
+      </w:r>
+      <w:r>
+        <w:rPr>
+          <w:sz w:val="28"/>
+          <w:szCs w:val="28"/>
+          <w:lang w:val="en-GB"/>
+        </w:rPr>
+        <w:t xml:space="preserve"> </w:t>
+      </w:r>
+      <w:r>
+        <w:rPr>
+          <w:sz w:val="28"/>
+          <w:szCs w:val="28"/>
+          <w:lang w:val="en-GB"/>
+        </w:rPr>
+        <w:t>(later expanded and edited by my teammate)</w:t>
+      </w:r>
+      <w:r>
+        <w:rPr>
+          <w:sz w:val="28"/>
+          <w:szCs w:val="28"/>
+          <w:lang w:val="en-GB"/>
+        </w:rPr>
+        <w:t>.</w:t>
       </w:r>
     </w:p>
     <w:p>
@@ -439,7 +479,31 @@
           <w:szCs w:val="28"/>
           <w:lang w:val="en-GB"/>
         </w:rPr>
-        <w:t xml:space="preserve"> touch each other in the game.</w:t>
+        <w:t xml:space="preserve"> touch each other in the game</w:t>
+      </w:r>
+      <w:r>
+        <w:rPr>
+          <w:sz w:val="28"/>
+          <w:szCs w:val="28"/>
+          <w:lang w:val="en-GB"/>
+        </w:rPr>
+        <w:t xml:space="preserve"> </w:t>
+      </w:r>
+      <w:r>
+        <w:rPr>
+          <w:sz w:val="28"/>
+          <w:szCs w:val="28"/>
+          <w:lang w:val="en-GB"/>
+        </w:rPr>
+        <w:t>(later expanded and edited by my teammate)</w:t>
+      </w:r>
+      <w:r>
+        <w:rPr>
+          <w:sz w:val="28"/>
+          <w:szCs w:val="28"/>
+          <w:lang w:val="en-GB"/>
+        </w:rPr>
+        <w:t>.</w:t>
       </w:r>
     </w:p>
     <w:p>
@@ -571,6 +635,38 @@
           <w:szCs w:val="28"/>
           <w:lang w:val="en-GB"/>
         </w:rPr>
+        <w:t xml:space="preserve"> (</w:t>
+      </w:r>
+      <w:r>
+        <w:rPr>
+          <w:sz w:val="28"/>
+          <w:szCs w:val="28"/>
+          <w:lang w:val="en-GB"/>
+        </w:rPr>
+        <w:t xml:space="preserve">later </w:t>
+      </w:r>
+      <w:r>
+        <w:rPr>
+          <w:sz w:val="28"/>
+          <w:szCs w:val="28"/>
+          <w:lang w:val="en-GB"/>
+        </w:rPr>
+        <w:t xml:space="preserve">slightly </w:t>
+      </w:r>
+      <w:r>
+        <w:rPr>
+          <w:sz w:val="28"/>
+          <w:szCs w:val="28"/>
+          <w:lang w:val="en-GB"/>
+        </w:rPr>
+        <w:t>edited by my teammate)</w:t>
+      </w:r>
+      <w:r>
+        <w:rPr>
+          <w:sz w:val="28"/>
+          <w:szCs w:val="28"/>
+          <w:lang w:val="en-GB"/>
+        </w:rPr>
         <w:t xml:space="preserve">. </w:t>
       </w:r>
     </w:p>
@@ -679,7 +775,7 @@
           <w:szCs w:val="28"/>
           <w:lang w:val="en-GB"/>
         </w:rPr>
-        <w:t>Add some particle effects for the game.</w:t>
+        <w:t>Created the prefabs for the player and enemies.</w:t>
       </w:r>
     </w:p>
     <w:p>
@@ -701,7 +797,7 @@
           <w:szCs w:val="28"/>
           <w:lang w:val="en-GB"/>
         </w:rPr>
-        <w:t>Created the prefabs for the player and enemies.</w:t>
+        <w:t>Created Projectile prefab with red textures</w:t>
       </w:r>
     </w:p>
     <w:p>
@@ -723,8 +819,18 @@
           <w:szCs w:val="28"/>
           <w:lang w:val="en-GB"/>
         </w:rPr>
-        <w:t>Created Projectile prefab with red textures</w:t>
-      </w:r>
+        <w:t xml:space="preserve">Created a list of enemies to spawn in the </w:t>
+      </w:r>
+      <w:proofErr w:type="spellStart"/>
+      <w:r>
+        <w:rPr>
+          <w:sz w:val="28"/>
+          <w:szCs w:val="28"/>
+          <w:lang w:val="en-GB"/>
+        </w:rPr>
+        <w:t>SpawnManager</w:t>
+      </w:r>
+      <w:proofErr w:type="spellEnd"/>
     </w:p>
     <w:p>
       <w:pPr>
@@ -745,18 +851,55 @@
           <w:szCs w:val="28"/>
           <w:lang w:val="en-GB"/>
         </w:rPr>
-        <w:t xml:space="preserve">Created a list of enemies to spawn in the </w:t>
+        <w:lastRenderedPageBreak/>
+        <w:t xml:space="preserve">Added </w:t>
       </w:r>
       <w:proofErr w:type="spellStart"/>
-      <w:r>
-        <w:rPr>
-          <w:sz w:val="28"/>
-          <w:szCs w:val="28"/>
-          <w:lang w:val="en-GB"/>
-        </w:rPr>
-        <w:t>SpawnManager</w:t>
+      <w:proofErr w:type="gramStart"/>
+      <w:r>
+        <w:rPr>
+          <w:sz w:val="28"/>
+          <w:szCs w:val="28"/>
+          <w:lang w:val="en-GB"/>
+        </w:rPr>
+        <w:t>UpdateScore</w:t>
       </w:r>
       <w:proofErr w:type="spellEnd"/>
+      <w:r>
+        <w:rPr>
+          <w:sz w:val="28"/>
+          <w:szCs w:val="28"/>
+          <w:lang w:val="en-GB"/>
+        </w:rPr>
+        <w:t>(</w:t>
+      </w:r>
+      <w:proofErr w:type="gramEnd"/>
+      <w:r>
+        <w:rPr>
+          <w:sz w:val="28"/>
+          <w:szCs w:val="28"/>
+          <w:lang w:val="en-GB"/>
+        </w:rPr>
+        <w:t xml:space="preserve">) method on the </w:t>
+      </w:r>
+      <w:proofErr w:type="spellStart"/>
+      <w:r>
+        <w:rPr>
+          <w:sz w:val="28"/>
+          <w:szCs w:val="28"/>
+          <w:lang w:val="en-GB"/>
+        </w:rPr>
+        <w:t>DetectCollision</w:t>
+      </w:r>
+      <w:proofErr w:type="spellEnd"/>
+      <w:r>
+        <w:rPr>
+          <w:sz w:val="28"/>
+          <w:szCs w:val="28"/>
+          <w:lang w:val="en-GB"/>
+        </w:rPr>
+        <w:t xml:space="preserve"> to add score points for every enemy kill.</w:t>
+      </w:r>
     </w:p>
     <w:p>
       <w:pPr>
@@ -777,53 +920,7 @@
           <w:szCs w:val="28"/>
           <w:lang w:val="en-GB"/>
         </w:rPr>
-        <w:t xml:space="preserve">Added </w:t>
-      </w:r>
-      <w:proofErr w:type="spellStart"/>
-      <w:proofErr w:type="gramStart"/>
-      <w:r>
-        <w:rPr>
-          <w:sz w:val="28"/>
-          <w:szCs w:val="28"/>
-          <w:lang w:val="en-GB"/>
-        </w:rPr>
-        <w:t>UpdateScore</w:t>
-      </w:r>
-      <w:proofErr w:type="spellEnd"/>
-      <w:r>
-        <w:rPr>
-          <w:sz w:val="28"/>
-          <w:szCs w:val="28"/>
-          <w:lang w:val="en-GB"/>
-        </w:rPr>
-        <w:t>(</w:t>
-      </w:r>
-      <w:proofErr w:type="gramEnd"/>
-      <w:r>
-        <w:rPr>
-          <w:sz w:val="28"/>
-          <w:szCs w:val="28"/>
-          <w:lang w:val="en-GB"/>
-        </w:rPr>
-        <w:t xml:space="preserve">) method on the </w:t>
-      </w:r>
-      <w:proofErr w:type="spellStart"/>
-      <w:r>
-        <w:rPr>
-          <w:sz w:val="28"/>
-          <w:szCs w:val="28"/>
-          <w:lang w:val="en-GB"/>
-        </w:rPr>
-        <w:t>DetectCollision</w:t>
-      </w:r>
-      <w:proofErr w:type="spellEnd"/>
-      <w:r>
-        <w:rPr>
-          <w:sz w:val="28"/>
-          <w:szCs w:val="28"/>
-          <w:lang w:val="en-GB"/>
-        </w:rPr>
-        <w:t xml:space="preserve"> to add score points for every enemy kill.</w:t>
+        <w:t>Added the Sphere Colliders on the game objects such as the spaceships</w:t>
       </w:r>
     </w:p>
     <w:p>
@@ -845,8 +942,25 @@
           <w:szCs w:val="28"/>
           <w:lang w:val="en-GB"/>
         </w:rPr>
-        <w:lastRenderedPageBreak/>
-        <w:t>Added the Sphere Colliders on the game objects such as the spaceships</w:t>
+        <w:t xml:space="preserve">Created, condensed and encapsulated codes from the void </w:t>
+      </w:r>
+      <w:proofErr w:type="gramStart"/>
+      <w:r>
+        <w:rPr>
+          <w:sz w:val="28"/>
+          <w:szCs w:val="28"/>
+          <w:lang w:val="en-GB"/>
+        </w:rPr>
+        <w:t>Start(</w:t>
+      </w:r>
+      <w:proofErr w:type="gramEnd"/>
+      <w:r>
+        <w:rPr>
+          <w:sz w:val="28"/>
+          <w:szCs w:val="28"/>
+          <w:lang w:val="en-GB"/>
+        </w:rPr>
+        <w:t>) to different methods in the Game Manager to make it neater</w:t>
       </w:r>
     </w:p>
     <w:p>
@@ -868,25 +982,61 @@
           <w:szCs w:val="28"/>
           <w:lang w:val="en-GB"/>
         </w:rPr>
-        <w:t xml:space="preserve">Created, condensed and encapsulated codes from the void </w:t>
-      </w:r>
-      <w:proofErr w:type="gramStart"/>
-      <w:r>
-        <w:rPr>
-          <w:sz w:val="28"/>
-          <w:szCs w:val="28"/>
-          <w:lang w:val="en-GB"/>
-        </w:rPr>
-        <w:t>Start(</w:t>
-      </w:r>
-      <w:proofErr w:type="gramEnd"/>
-      <w:r>
-        <w:rPr>
-          <w:sz w:val="28"/>
-          <w:szCs w:val="28"/>
-          <w:lang w:val="en-GB"/>
-        </w:rPr>
-        <w:t>) to different methods in the Game Manager to make it neater</w:t>
+        <w:t xml:space="preserve">Migrated the </w:t>
+      </w:r>
+      <w:proofErr w:type="spellStart"/>
+      <w:r>
+        <w:rPr>
+          <w:sz w:val="28"/>
+          <w:szCs w:val="28"/>
+          <w:lang w:val="en-GB"/>
+        </w:rPr>
+        <w:t>SpawnEnemy</w:t>
+      </w:r>
+      <w:proofErr w:type="spellEnd"/>
+      <w:r>
+        <w:rPr>
+          <w:sz w:val="28"/>
+          <w:szCs w:val="28"/>
+          <w:lang w:val="en-GB"/>
+        </w:rPr>
+        <w:t xml:space="preserve"> coroutine at the </w:t>
+      </w:r>
+      <w:proofErr w:type="spellStart"/>
+      <w:r>
+        <w:rPr>
+          <w:sz w:val="28"/>
+          <w:szCs w:val="28"/>
+          <w:lang w:val="en-GB"/>
+        </w:rPr>
+        <w:t>GamaManager</w:t>
+      </w:r>
+      <w:proofErr w:type="spellEnd"/>
+      <w:r>
+        <w:rPr>
+          <w:sz w:val="28"/>
+          <w:szCs w:val="28"/>
+          <w:lang w:val="en-GB"/>
+        </w:rPr>
+        <w:t xml:space="preserve"> by referring the </w:t>
+      </w:r>
+      <w:proofErr w:type="spellStart"/>
+      <w:r>
+        <w:rPr>
+          <w:sz w:val="28"/>
+          <w:szCs w:val="28"/>
+          <w:lang w:val="en-GB"/>
+        </w:rPr>
+        <w:t>SpawnManager</w:t>
+      </w:r>
+      <w:proofErr w:type="spellEnd"/>
+      <w:r>
+        <w:rPr>
+          <w:sz w:val="28"/>
+          <w:szCs w:val="28"/>
+          <w:lang w:val="en-GB"/>
+        </w:rPr>
+        <w:t xml:space="preserve"> script as a variable.</w:t>
       </w:r>
     </w:p>
     <w:p>
@@ -908,82 +1058,6 @@
           <w:szCs w:val="28"/>
           <w:lang w:val="en-GB"/>
         </w:rPr>
-        <w:t xml:space="preserve">Migrated the </w:t>
-      </w:r>
-      <w:proofErr w:type="spellStart"/>
-      <w:r>
-        <w:rPr>
-          <w:sz w:val="28"/>
-          <w:szCs w:val="28"/>
-          <w:lang w:val="en-GB"/>
-        </w:rPr>
-        <w:t>SpawnEnemy</w:t>
-      </w:r>
-      <w:proofErr w:type="spellEnd"/>
-      <w:r>
-        <w:rPr>
-          <w:sz w:val="28"/>
-          <w:szCs w:val="28"/>
-          <w:lang w:val="en-GB"/>
-        </w:rPr>
-        <w:t xml:space="preserve"> coroutine at the </w:t>
-      </w:r>
-      <w:proofErr w:type="spellStart"/>
-      <w:r>
-        <w:rPr>
-          <w:sz w:val="28"/>
-          <w:szCs w:val="28"/>
-          <w:lang w:val="en-GB"/>
-        </w:rPr>
-        <w:t>GamaManager</w:t>
-      </w:r>
-      <w:proofErr w:type="spellEnd"/>
-      <w:r>
-        <w:rPr>
-          <w:sz w:val="28"/>
-          <w:szCs w:val="28"/>
-          <w:lang w:val="en-GB"/>
-        </w:rPr>
-        <w:t xml:space="preserve"> by referring the </w:t>
-      </w:r>
-      <w:proofErr w:type="spellStart"/>
-      <w:r>
-        <w:rPr>
-          <w:sz w:val="28"/>
-          <w:szCs w:val="28"/>
-          <w:lang w:val="en-GB"/>
-        </w:rPr>
-        <w:t>SpawnManager</w:t>
-      </w:r>
-      <w:proofErr w:type="spellEnd"/>
-      <w:r>
-        <w:rPr>
-          <w:sz w:val="28"/>
-          <w:szCs w:val="28"/>
-          <w:lang w:val="en-GB"/>
-        </w:rPr>
-        <w:t xml:space="preserve"> script as a variable.</w:t>
-      </w:r>
-    </w:p>
-    <w:p>
-      <w:pPr>
-        <w:pStyle w:val="ListParagraph"/>
-        <w:numPr>
-          <w:ilvl w:val="0"/>
-          <w:numId w:val="2"/>
-        </w:numPr>
-        <w:rPr>
-          <w:sz w:val="28"/>
-          <w:szCs w:val="28"/>
-          <w:lang w:val="en-GB"/>
-        </w:rPr>
-      </w:pPr>
-      <w:r>
-        <w:rPr>
-          <w:sz w:val="28"/>
-          <w:szCs w:val="28"/>
-          <w:lang w:val="en-GB"/>
-        </w:rPr>
         <w:t xml:space="preserve">Added “difficulty” variable on the </w:t>
       </w:r>
       <w:proofErr w:type="spellStart"/>
@@ -1436,7 +1510,16 @@
           <w:szCs w:val="28"/>
           <w:lang w:val="en-GB"/>
         </w:rPr>
-        <w:t xml:space="preserve"> Involves the use of vector calculus to calculate the angle between the direction a spacecraft is facing and the direction another spacecraft is located.</w:t>
+        <w:t xml:space="preserve"> Involves the use of vector calculus to </w:t>
+      </w:r>
+      <w:r>
+        <w:rPr>
+          <w:sz w:val="28"/>
+          <w:szCs w:val="28"/>
+          <w:lang w:val="en-GB"/>
+        </w:rPr>
+        <w:lastRenderedPageBreak/>
+        <w:t>calculate the angle between the direction a spacecraft is facing and the direction another spacecraft is located.</w:t>
       </w:r>
     </w:p>
     <w:p>
@@ -1486,7 +1569,6 @@
           <w:szCs w:val="28"/>
           <w:lang w:val="en-GB"/>
         </w:rPr>
-        <w:lastRenderedPageBreak/>
         <w:t>Created a new class Target that gathers information on Game Objects that the enemies are targeting and helps with calculations of multiple targets later. Using some querying features of C# that allows to group attributes of objects (</w:t>
       </w:r>
       <w:proofErr w:type="spellStart"/>

</xml_diff>

<commit_message>
Fixed typo on Contribution Statement
</commit_message>
<xml_diff>
--- a/Team Project - Contribution Statement.docx
+++ b/Team Project - Contribution Statement.docx
@@ -463,15 +463,7 @@
           <w:szCs w:val="28"/>
           <w:lang w:val="en-GB"/>
         </w:rPr>
-        <w:t>cenes</w:t>
-      </w:r>
-      <w:r>
-        <w:rPr>
-          <w:sz w:val="28"/>
-          <w:szCs w:val="28"/>
-          <w:lang w:val="en-GB"/>
-        </w:rPr>
-        <w:t xml:space="preserve"> </w:t>
+        <w:t xml:space="preserve">cenes </w:t>
       </w:r>
       <w:r>
         <w:rPr>
@@ -1270,16 +1262,14 @@
         </w:rPr>
         <w:t xml:space="preserve"> with advanced concepts &amp; </w:t>
       </w:r>
-      <w:proofErr w:type="spellStart"/>
-      <w:r>
-        <w:rPr>
-          <w:sz w:val="28"/>
-          <w:szCs w:val="28"/>
-          <w:lang w:val="en-GB"/>
-        </w:rPr>
-        <w:t>codings</w:t>
-      </w:r>
-      <w:proofErr w:type="spellEnd"/>
+      <w:r>
+        <w:rPr>
+          <w:sz w:val="28"/>
+          <w:szCs w:val="28"/>
+          <w:lang w:val="en-GB"/>
+        </w:rPr>
+        <w:t>coding</w:t>
+      </w:r>
       <w:r>
         <w:rPr>
           <w:sz w:val="28"/>

</xml_diff>